<commit_message>
- update README and notice to include Github link
</commit_message>
<xml_diff>
--- a/notice.docx
+++ b/notice.docx
@@ -30,6 +30,24 @@
         </w:rPr>
         <w:t>Notice d'utilisation pour JMA</w:t>
       </w:r>
+    </w:p>
+    <w:p>
+      <w:hyperlink r:id="rId5" w:history="1">
+        <w:r>
+          <w:rPr>
+            <w:rStyle w:val="Lienhypertexte"/>
+          </w:rPr>
+          <w:t xml:space="preserve">Lien du repository </w:t>
+        </w:r>
+        <w:proofErr w:type="spellStart"/>
+        <w:r>
+          <w:rPr>
+            <w:rStyle w:val="Lienhypertexte"/>
+          </w:rPr>
+          <w:t>Github</w:t>
+        </w:r>
+        <w:proofErr w:type="spellEnd"/>
+      </w:hyperlink>
     </w:p>
     <w:p/>
     <w:p>
@@ -327,7 +345,6 @@
         <w:t>Le reste des actions est automatique, voici comment les scripts fonctionnent :</w:t>
       </w:r>
     </w:p>
-    <w:p/>
     <w:p/>
     <w:p>
       <w:pPr>
@@ -777,7 +794,7 @@
                     <pic:cNvPicPr/>
                   </pic:nvPicPr>
                   <pic:blipFill>
-                    <a:blip r:embed="rId5"/>
+                    <a:blip r:embed="rId6"/>
                     <a:stretch>
                       <a:fillRect/>
                     </a:stretch>
@@ -3481,6 +3498,29 @@
       <w:spacing w:val="5"/>
     </w:rPr>
   </w:style>
+  <w:style w:type="character" w:styleId="Lienhypertexte">
+    <w:name w:val="Hyperlink"/>
+    <w:basedOn w:val="Policepardfaut"/>
+    <w:uiPriority w:val="99"/>
+    <w:unhideWhenUsed/>
+    <w:rsid w:val="00C64257"/>
+    <w:rPr>
+      <w:color w:val="467886" w:themeColor="hyperlink"/>
+      <w:u w:val="single"/>
+    </w:rPr>
+  </w:style>
+  <w:style w:type="character" w:styleId="Mentionnonrsolue">
+    <w:name w:val="Unresolved Mention"/>
+    <w:basedOn w:val="Policepardfaut"/>
+    <w:uiPriority w:val="99"/>
+    <w:semiHidden/>
+    <w:unhideWhenUsed/>
+    <w:rsid w:val="00C64257"/>
+    <w:rPr>
+      <w:color w:val="605E5C"/>
+      <w:shd w:val="clear" w:color="auto" w:fill="E1DFDD"/>
+    </w:rPr>
+  </w:style>
 </w:styles>
 </file>
 

</xml_diff>

<commit_message>
+ added date filtering
</commit_message>
<xml_diff>
--- a/notice.docx
+++ b/notice.docx
@@ -15,7 +15,6 @@
       </w:r>
       <w:proofErr w:type="spellEnd"/>
     </w:p>
-    <w:p/>
     <w:p>
       <w:pPr>
         <w:rPr>
@@ -225,6 +224,25 @@
           <w:numId w:val="6"/>
         </w:numPr>
       </w:pPr>
+      <w:proofErr w:type="spellStart"/>
+      <w:proofErr w:type="gramStart"/>
+      <w:r>
+        <w:t>datetime</w:t>
+      </w:r>
+      <w:proofErr w:type="spellEnd"/>
+      <w:proofErr w:type="gramEnd"/>
+      <w:r>
+        <w:t xml:space="preserve"> (par défaut)</w:t>
+      </w:r>
+    </w:p>
+    <w:p>
+      <w:pPr>
+        <w:pStyle w:val="Paragraphedeliste"/>
+        <w:numPr>
+          <w:ilvl w:val="1"/>
+          <w:numId w:val="6"/>
+        </w:numPr>
+      </w:pPr>
       <w:proofErr w:type="gramStart"/>
       <w:r>
         <w:t>os</w:t>
@@ -342,6 +360,45 @@
         </w:numPr>
       </w:pPr>
       <w:r>
+        <w:t xml:space="preserve">Pour modifier le fichier </w:t>
+      </w:r>
+      <w:proofErr w:type="spellStart"/>
+      <w:r>
+        <w:rPr>
+          <w:color w:val="156082" w:themeColor="accent1"/>
+          <w14:shadow w14:blurRad="38100" w14:dist="25400" w14:dir="5400000" w14:sx="100000" w14:sy="100000" w14:kx="0" w14:ky="0" w14:algn="ctr">
+            <w14:srgbClr w14:val="6E747A">
+              <w14:alpha w14:val="57000"/>
+            </w14:srgbClr>
+          </w14:shadow>
+          <w14:textOutline w14:w="0" w14:cap="flat" w14:cmpd="sng" w14:algn="ctr">
+            <w14:noFill/>
+            <w14:prstDash w14:val="solid"/>
+            <w14:round/>
+          </w14:textOutline>
+        </w:rPr>
+        <w:t>settings.env</w:t>
+      </w:r>
+      <w:proofErr w:type="spellEnd"/>
+      <w:r>
+        <w:t xml:space="preserve">, simplement l’ouvrir avec </w:t>
+      </w:r>
+      <w:r>
+        <w:rPr>
+          <w:u w:val="single"/>
+        </w:rPr>
+        <w:t>Bloc-notes</w:t>
+      </w:r>
+    </w:p>
+    <w:p>
+      <w:pPr>
+        <w:pStyle w:val="Paragraphedeliste"/>
+        <w:numPr>
+          <w:ilvl w:val="0"/>
+          <w:numId w:val="9"/>
+        </w:numPr>
+      </w:pPr>
+      <w:r>
         <w:t>Le reste des actions est automatique, voici comment les scripts fonctionnent :</w:t>
       </w:r>
     </w:p>
@@ -523,7 +580,6 @@
           <w:sz w:val="24"/>
           <w:szCs w:val="24"/>
         </w:rPr>
-        <w:lastRenderedPageBreak/>
         <w:t xml:space="preserve">Script </w:t>
       </w:r>
       <w:proofErr w:type="spellStart"/>
@@ -778,6 +834,9 @@
     <w:p/>
     <w:p>
       <w:r>
+        <w:rPr>
+          <w:noProof/>
+        </w:rPr>
         <w:drawing>
           <wp:inline distT="0" distB="0" distL="0" distR="0" wp14:anchorId="4ADF0789" wp14:editId="13A47D59">
             <wp:extent cx="5591955" cy="3000794"/>
@@ -3185,6 +3244,7 @@
   <w:style w:type="character" w:default="1" w:styleId="Policepardfaut">
     <w:name w:val="Default Paragraph Font"/>
     <w:uiPriority w:val="1"/>
+    <w:semiHidden/>
     <w:unhideWhenUsed/>
   </w:style>
   <w:style w:type="table" w:default="1" w:styleId="TableauNormal">

</xml_diff>